<commit_message>
se realizo el cambio para mostras el  borde de color
</commit_message>
<xml_diff>
--- a/TP PROGRAMACION.docx
+++ b/TP PROGRAMACION.docx
@@ -574,8 +574,573 @@
         <w:t>', y otros valores posibles.</w:t>
       </w:r>
     </w:p>
+    <w:p>
+      <w:pPr>
+        <w:rPr>
+          <w:b/>
+          <w:bCs/>
+        </w:rPr>
+      </w:pPr>
+      <w:r>
+        <w:rPr>
+          <w:b/>
+          <w:bCs/>
+        </w:rPr>
+        <w:t>Modificación para mostrar un “borde” de color según el estado de personaje</w:t>
+      </w:r>
+    </w:p>
+    <w:p>
+      <w:r>
+        <w:t xml:space="preserve">Para mejorar </w:t>
+      </w:r>
+      <w:r>
+        <w:t>el estilo</w:t>
+      </w:r>
+      <w:r>
+        <w:t xml:space="preserve"> de las tarjetas de los personajes en la página home.html, </w:t>
+      </w:r>
+      <w:r>
+        <w:t>hice</w:t>
+      </w:r>
+      <w:r>
+        <w:t xml:space="preserve"> una serie de modificaciones que permiten cambiar el borde de las tarjetas según el estado del personaje (vivo, muerto o desconocido). A continuación,</w:t>
+      </w:r>
+      <w:r>
+        <w:t xml:space="preserve"> paso a detallar un poco más</w:t>
+      </w:r>
+      <w:r>
+        <w:t xml:space="preserve"> lo que hice.</w:t>
+      </w:r>
+    </w:p>
+    <w:p>
+      <w:r>
+        <w:t xml:space="preserve">En primer lugar, me aseguré de identificar correctamente la sección del código donde se renderizan las tarjetas de los personajes dentro de un bucle </w:t>
+      </w:r>
+      <w:proofErr w:type="spellStart"/>
+      <w:r>
+        <w:rPr>
+          <w:b/>
+          <w:bCs/>
+        </w:rPr>
+        <w:t>for</w:t>
+      </w:r>
+      <w:proofErr w:type="spellEnd"/>
+      <w:r>
+        <w:t>.</w:t>
+      </w:r>
+    </w:p>
+    <w:p>
+      <w:r>
+        <w:t>El siguiente paso fue añadir una clase condicional al contenedor principal de cada tarjeta. Utilicé los condicionales de Django para verificar el estado del personaje (</w:t>
+      </w:r>
+      <w:proofErr w:type="spellStart"/>
+      <w:proofErr w:type="gramStart"/>
+      <w:r>
+        <w:rPr>
+          <w:b/>
+          <w:bCs/>
+        </w:rPr>
+        <w:t>img.status</w:t>
+      </w:r>
+      <w:proofErr w:type="spellEnd"/>
+      <w:proofErr w:type="gramEnd"/>
+      <w:r>
+        <w:t>) y así aplicar la clase de borde correspondiente. Añadí una lógica para que, si el personaje está vivo (</w:t>
+      </w:r>
+      <w:proofErr w:type="spellStart"/>
+      <w:r>
+        <w:t>Alive</w:t>
+      </w:r>
+      <w:proofErr w:type="spellEnd"/>
+      <w:r>
+        <w:t>), la tarjeta tenga un borde verde (</w:t>
+      </w:r>
+      <w:proofErr w:type="spellStart"/>
+      <w:r>
+        <w:rPr>
+          <w:b/>
+          <w:bCs/>
+        </w:rPr>
+        <w:t>border-success</w:t>
+      </w:r>
+      <w:proofErr w:type="spellEnd"/>
+      <w:r>
+        <w:t>). Si está muerto (</w:t>
+      </w:r>
+      <w:proofErr w:type="spellStart"/>
+      <w:r>
+        <w:t>Dead</w:t>
+      </w:r>
+      <w:proofErr w:type="spellEnd"/>
+      <w:r>
+        <w:t xml:space="preserve">), el borde sea rojo </w:t>
+      </w:r>
+      <w:r>
+        <w:rPr>
+          <w:b/>
+          <w:bCs/>
+        </w:rPr>
+        <w:t>(</w:t>
+      </w:r>
+      <w:proofErr w:type="spellStart"/>
+      <w:r>
+        <w:rPr>
+          <w:b/>
+          <w:bCs/>
+        </w:rPr>
+        <w:t>border-danger</w:t>
+      </w:r>
+      <w:proofErr w:type="spellEnd"/>
+      <w:r>
+        <w:t>). Y si el estado es desconocido (</w:t>
+      </w:r>
+      <w:proofErr w:type="spellStart"/>
+      <w:r>
+        <w:t>unknown</w:t>
+      </w:r>
+      <w:proofErr w:type="spellEnd"/>
+      <w:r>
+        <w:t>), el borde sea naranja (</w:t>
+      </w:r>
+      <w:proofErr w:type="spellStart"/>
+      <w:r>
+        <w:rPr>
+          <w:b/>
+          <w:bCs/>
+        </w:rPr>
+        <w:t>border-warning</w:t>
+      </w:r>
+      <w:proofErr w:type="spellEnd"/>
+      <w:r>
+        <w:t>).</w:t>
+      </w:r>
+    </w:p>
+    <w:p>
+      <w:pPr>
+        <w:rPr>
+          <w:b/>
+          <w:bCs/>
+        </w:rPr>
+      </w:pPr>
+    </w:p>
     <w:p/>
     <w:p/>
+    <w:p>
+      <w:r>
+        <w:br w:type="page"/>
+      </w:r>
+    </w:p>
+    <w:p>
+      <w:pPr>
+        <w:rPr>
+          <w:b/>
+          <w:bCs/>
+          <w:i/>
+          <w:iCs/>
+          <w:sz w:val="28"/>
+          <w:szCs w:val="28"/>
+          <w:u w:val="single"/>
+        </w:rPr>
+      </w:pPr>
+      <w:r>
+        <w:rPr>
+          <w:b/>
+          <w:bCs/>
+          <w:i/>
+          <w:iCs/>
+          <w:sz w:val="28"/>
+          <w:szCs w:val="28"/>
+          <w:u w:val="single"/>
+        </w:rPr>
+        <w:lastRenderedPageBreak/>
+        <w:t>Sitios utilizados:</w:t>
+      </w:r>
+    </w:p>
+    <w:p>
+      <w:pPr>
+        <w:pStyle w:val="Prrafodelista"/>
+        <w:numPr>
+          <w:ilvl w:val="0"/>
+          <w:numId w:val="3"/>
+        </w:numPr>
+        <w:rPr>
+          <w:b/>
+          <w:bCs/>
+          <w:i/>
+          <w:iCs/>
+          <w:sz w:val="28"/>
+          <w:szCs w:val="28"/>
+          <w:u w:val="single"/>
+        </w:rPr>
+      </w:pPr>
+      <w:hyperlink r:id="rId7" w:history="1">
+        <w:r>
+          <w:rPr>
+            <w:rStyle w:val="Hipervnculo"/>
+            <w:b/>
+            <w:bCs/>
+            <w:i/>
+            <w:iCs/>
+            <w:sz w:val="28"/>
+            <w:szCs w:val="28"/>
+          </w:rPr>
+          <w:t>https://getbootstrap.com/docs/4.0/component</w:t>
+        </w:r>
+        <w:r>
+          <w:rPr>
+            <w:rStyle w:val="Hipervnculo"/>
+            <w:b/>
+            <w:bCs/>
+            <w:i/>
+            <w:iCs/>
+            <w:sz w:val="28"/>
+            <w:szCs w:val="28"/>
+          </w:rPr>
+          <w:t>s</w:t>
+        </w:r>
+        <w:r>
+          <w:rPr>
+            <w:rStyle w:val="Hipervnculo"/>
+            <w:b/>
+            <w:bCs/>
+            <w:i/>
+            <w:iCs/>
+            <w:sz w:val="28"/>
+            <w:szCs w:val="28"/>
+          </w:rPr>
+          <w:t>/card/</w:t>
+        </w:r>
+      </w:hyperlink>
+      <w:r>
+        <w:rPr>
+          <w:b/>
+          <w:bCs/>
+          <w:i/>
+          <w:iCs/>
+          <w:sz w:val="28"/>
+          <w:szCs w:val="28"/>
+          <w:u w:val="single"/>
+        </w:rPr>
+        <w:t xml:space="preserve"> </w:t>
+      </w:r>
+      <w:r>
+        <w:rPr>
+          <w:i/>
+          <w:iCs/>
+          <w:sz w:val="28"/>
+          <w:szCs w:val="28"/>
+          <w:u w:val="single"/>
+        </w:rPr>
+        <w:t>“</w:t>
+      </w:r>
+      <w:proofErr w:type="spellStart"/>
+      <w:r>
+        <w:rPr>
+          <w:i/>
+          <w:iCs/>
+          <w:sz w:val="28"/>
+          <w:szCs w:val="28"/>
+          <w:u w:val="single"/>
+        </w:rPr>
+        <w:t>Bootstrap’s</w:t>
+      </w:r>
+      <w:proofErr w:type="spellEnd"/>
+      <w:r>
+        <w:rPr>
+          <w:i/>
+          <w:iCs/>
+          <w:sz w:val="28"/>
+          <w:szCs w:val="28"/>
+          <w:u w:val="single"/>
+        </w:rPr>
+        <w:t xml:space="preserve"> </w:t>
+      </w:r>
+      <w:proofErr w:type="spellStart"/>
+      <w:r>
+        <w:rPr>
+          <w:i/>
+          <w:iCs/>
+          <w:sz w:val="28"/>
+          <w:szCs w:val="28"/>
+          <w:u w:val="single"/>
+        </w:rPr>
+        <w:t>cards</w:t>
+      </w:r>
+      <w:proofErr w:type="spellEnd"/>
+      <w:r>
+        <w:rPr>
+          <w:i/>
+          <w:iCs/>
+          <w:sz w:val="28"/>
+          <w:szCs w:val="28"/>
+          <w:u w:val="single"/>
+        </w:rPr>
+        <w:t>”</w:t>
+      </w:r>
+    </w:p>
+    <w:p>
+      <w:pPr>
+        <w:pStyle w:val="Prrafodelista"/>
+        <w:numPr>
+          <w:ilvl w:val="0"/>
+          <w:numId w:val="3"/>
+        </w:numPr>
+        <w:rPr>
+          <w:b/>
+          <w:bCs/>
+          <w:i/>
+          <w:iCs/>
+          <w:sz w:val="28"/>
+          <w:szCs w:val="28"/>
+        </w:rPr>
+      </w:pPr>
+      <w:hyperlink r:id="rId8" w:history="1">
+        <w:r>
+          <w:rPr>
+            <w:rStyle w:val="Hipervnculo"/>
+            <w:b/>
+            <w:bCs/>
+            <w:i/>
+            <w:iCs/>
+            <w:sz w:val="28"/>
+            <w:szCs w:val="28"/>
+          </w:rPr>
+          <w:t>https://medium.com/powered-by-django/if-else-conditions-in-django-templates-5b3658cbf287</w:t>
+        </w:r>
+      </w:hyperlink>
+      <w:r>
+        <w:rPr>
+          <w:i/>
+          <w:iCs/>
+          <w:sz w:val="28"/>
+          <w:szCs w:val="28"/>
+        </w:rPr>
+        <w:t xml:space="preserve"> “</w:t>
+      </w:r>
+      <w:proofErr w:type="spellStart"/>
+      <w:r>
+        <w:rPr>
+          <w:i/>
+          <w:iCs/>
+          <w:sz w:val="28"/>
+          <w:szCs w:val="28"/>
+          <w:u w:val="single"/>
+        </w:rPr>
+        <w:t>How</w:t>
+      </w:r>
+      <w:proofErr w:type="spellEnd"/>
+      <w:r>
+        <w:rPr>
+          <w:i/>
+          <w:iCs/>
+          <w:sz w:val="28"/>
+          <w:szCs w:val="28"/>
+          <w:u w:val="single"/>
+        </w:rPr>
+        <w:t xml:space="preserve"> To Use </w:t>
+      </w:r>
+      <w:proofErr w:type="spellStart"/>
+      <w:r>
+        <w:rPr>
+          <w:i/>
+          <w:iCs/>
+          <w:sz w:val="28"/>
+          <w:szCs w:val="28"/>
+          <w:u w:val="single"/>
+        </w:rPr>
+        <w:t>If</w:t>
+      </w:r>
+      <w:proofErr w:type="spellEnd"/>
+      <w:r>
+        <w:rPr>
+          <w:i/>
+          <w:iCs/>
+          <w:sz w:val="28"/>
+          <w:szCs w:val="28"/>
+          <w:u w:val="single"/>
+        </w:rPr>
+        <w:t>/</w:t>
+      </w:r>
+      <w:proofErr w:type="spellStart"/>
+      <w:r>
+        <w:rPr>
+          <w:i/>
+          <w:iCs/>
+          <w:sz w:val="28"/>
+          <w:szCs w:val="28"/>
+          <w:u w:val="single"/>
+        </w:rPr>
+        <w:t>Else</w:t>
+      </w:r>
+      <w:proofErr w:type="spellEnd"/>
+      <w:r>
+        <w:rPr>
+          <w:i/>
+          <w:iCs/>
+          <w:sz w:val="28"/>
+          <w:szCs w:val="28"/>
+          <w:u w:val="single"/>
+        </w:rPr>
+        <w:t xml:space="preserve"> </w:t>
+      </w:r>
+      <w:proofErr w:type="spellStart"/>
+      <w:r>
+        <w:rPr>
+          <w:i/>
+          <w:iCs/>
+          <w:sz w:val="28"/>
+          <w:szCs w:val="28"/>
+          <w:u w:val="single"/>
+        </w:rPr>
+        <w:t>Conditions</w:t>
+      </w:r>
+      <w:proofErr w:type="spellEnd"/>
+      <w:r>
+        <w:rPr>
+          <w:i/>
+          <w:iCs/>
+          <w:sz w:val="28"/>
+          <w:szCs w:val="28"/>
+          <w:u w:val="single"/>
+        </w:rPr>
+        <w:t xml:space="preserve"> In Django Templates</w:t>
+      </w:r>
+      <w:r>
+        <w:rPr>
+          <w:i/>
+          <w:iCs/>
+          <w:sz w:val="28"/>
+          <w:szCs w:val="28"/>
+          <w:u w:val="single"/>
+        </w:rPr>
+        <w:t>”</w:t>
+      </w:r>
+    </w:p>
+    <w:p>
+      <w:pPr>
+        <w:pStyle w:val="Prrafodelista"/>
+        <w:numPr>
+          <w:ilvl w:val="0"/>
+          <w:numId w:val="3"/>
+        </w:numPr>
+        <w:rPr>
+          <w:b/>
+          <w:bCs/>
+          <w:i/>
+          <w:iCs/>
+          <w:sz w:val="28"/>
+          <w:szCs w:val="28"/>
+          <w:u w:val="single"/>
+        </w:rPr>
+      </w:pPr>
+      <w:hyperlink r:id="rId9" w:history="1">
+        <w:r>
+          <w:rPr>
+            <w:rStyle w:val="Hipervnculo"/>
+            <w:b/>
+            <w:bCs/>
+            <w:i/>
+            <w:iCs/>
+            <w:sz w:val="28"/>
+            <w:szCs w:val="28"/>
+          </w:rPr>
+          <w:t>https://es.stackoverflow.com/questions/461609/como-hacer-una-condicional-en-plantilla-html-de-django-python</w:t>
+        </w:r>
+      </w:hyperlink>
+      <w:r>
+        <w:rPr>
+          <w:b/>
+          <w:bCs/>
+          <w:i/>
+          <w:iCs/>
+          <w:sz w:val="28"/>
+          <w:szCs w:val="28"/>
+          <w:u w:val="single"/>
+        </w:rPr>
+        <w:t xml:space="preserve"> </w:t>
+      </w:r>
+      <w:r>
+        <w:rPr>
+          <w:i/>
+          <w:iCs/>
+          <w:sz w:val="28"/>
+          <w:szCs w:val="28"/>
+          <w:u w:val="single"/>
+        </w:rPr>
+        <w:t>“</w:t>
+      </w:r>
+      <w:hyperlink r:id="rId10" w:history="1">
+        <w:r>
+          <w:rPr>
+            <w:rStyle w:val="Hipervnculo"/>
+            <w:i/>
+            <w:iCs/>
+            <w:color w:val="auto"/>
+            <w:sz w:val="28"/>
+            <w:szCs w:val="28"/>
+          </w:rPr>
+          <w:t xml:space="preserve">Como hacer una condicional en plantilla </w:t>
+        </w:r>
+        <w:proofErr w:type="spellStart"/>
+        <w:r>
+          <w:rPr>
+            <w:rStyle w:val="Hipervnculo"/>
+            <w:i/>
+            <w:iCs/>
+            <w:color w:val="auto"/>
+            <w:sz w:val="28"/>
+            <w:szCs w:val="28"/>
+          </w:rPr>
+          <w:t>html</w:t>
+        </w:r>
+        <w:proofErr w:type="spellEnd"/>
+        <w:r>
+          <w:rPr>
+            <w:rStyle w:val="Hipervnculo"/>
+            <w:i/>
+            <w:iCs/>
+            <w:color w:val="auto"/>
+            <w:sz w:val="28"/>
+            <w:szCs w:val="28"/>
+          </w:rPr>
+          <w:t xml:space="preserve"> de </w:t>
+        </w:r>
+        <w:proofErr w:type="spellStart"/>
+        <w:r>
+          <w:rPr>
+            <w:rStyle w:val="Hipervnculo"/>
+            <w:i/>
+            <w:iCs/>
+            <w:color w:val="auto"/>
+            <w:sz w:val="28"/>
+            <w:szCs w:val="28"/>
+          </w:rPr>
+          <w:t>django</w:t>
+        </w:r>
+        <w:proofErr w:type="spellEnd"/>
+        <w:r>
+          <w:rPr>
+            <w:rStyle w:val="Hipervnculo"/>
+            <w:i/>
+            <w:iCs/>
+            <w:color w:val="auto"/>
+            <w:sz w:val="28"/>
+            <w:szCs w:val="28"/>
+          </w:rPr>
+          <w:t>. Python</w:t>
+        </w:r>
+      </w:hyperlink>
+      <w:r>
+        <w:rPr>
+          <w:i/>
+          <w:iCs/>
+          <w:sz w:val="28"/>
+          <w:szCs w:val="28"/>
+          <w:u w:val="single"/>
+        </w:rPr>
+        <w:t>”</w:t>
+      </w:r>
+    </w:p>
     <w:sectPr>
       <w:pgSz w:w="11906" w:h="16838"/>
       <w:pgMar w:top="1417" w:right="1701" w:bottom="1417" w:left="1701" w:header="708" w:footer="708" w:gutter="0"/>
@@ -586,9 +1151,148 @@
 </w:document>
 </file>
 
+<file path=word/endnotes.xml><?xml version="1.0" encoding="utf-8"?>
+<w:endnotes xmlns:wpc="http://schemas.microsoft.com/office/word/2010/wordprocessingCanvas" xmlns:cx="http://schemas.microsoft.com/office/drawing/2014/chartex" xmlns:cx1="http://schemas.microsoft.com/office/drawing/2015/9/8/chartex" xmlns:cx2="http://schemas.microsoft.com/office/drawing/2015/10/21/chartex" xmlns:cx3="http://schemas.microsoft.com/office/drawing/2016/5/9/chartex" xmlns:cx4="http://schemas.microsoft.com/office/drawing/2016/5/10/chartex" xmlns:cx5="http://schemas.microsoft.com/office/drawing/2016/5/11/chartex" xmlns:cx6="http://schemas.microsoft.com/office/drawing/2016/5/12/chartex" xmlns:cx7="http://schemas.microsoft.com/office/drawing/2016/5/13/chartex" xmlns:cx8="http://schemas.microsoft.com/office/drawing/2016/5/14/chartex" xmlns:mc="http://schemas.openxmlformats.org/markup-compatibility/2006" xmlns:aink="http://schemas.microsoft.com/office/drawing/2016/ink" xmlns:am3d="http://schemas.microsoft.com/office/drawing/2017/model3d" xmlns:o="urn:schemas-microsoft-com:office:office" xmlns:oel="http://schemas.microsoft.com/office/2019/extlst" xmlns:r="http://schemas.openxmlformats.org/officeDocument/2006/relationships" xmlns:m="http://schemas.openxmlformats.org/officeDocument/2006/math" xmlns:v="urn:schemas-microsoft-com:vml" xmlns:wp14="http://schemas.microsoft.com/office/word/2010/wordprocessingDrawing" xmlns:wp="http://schemas.openxmlformats.org/drawingml/2006/wordprocessingDrawing" xmlns:w10="urn:schemas-microsoft-com:office:word" xmlns:w="http://schemas.openxmlformats.org/wordprocessingml/2006/main" xmlns:w14="http://schemas.microsoft.com/office/word/2010/wordml" xmlns:w15="http://schemas.microsoft.com/office/word/2012/wordml" xmlns:w16cex="http://schemas.microsoft.com/office/word/2018/wordml/cex" xmlns:w16cid="http://schemas.microsoft.com/office/word/2016/wordml/cid" xmlns:w16="http://schemas.microsoft.com/office/word/2018/wordml" xmlns:w16sdtdh="http://schemas.microsoft.com/office/word/2020/wordml/sdtdatahash" xmlns:w16se="http://schemas.microsoft.com/office/word/2015/wordml/symex" xmlns:wpg="http://schemas.microsoft.com/office/word/2010/wordprocessingGroup" xmlns:wpi="http://schemas.microsoft.com/office/word/2010/wordprocessingInk" xmlns:wne="http://schemas.microsoft.com/office/word/2006/wordml" xmlns:wps="http://schemas.microsoft.com/office/word/2010/wordprocessingShape" mc:Ignorable="w14 w15 w16se w16cid w16 w16cex w16sdtdh wp14">
+  <w:endnote w:type="separator" w:id="-1">
+    <w:p>
+      <w:pPr>
+        <w:spacing w:after="0" w:line="240" w:lineRule="auto"/>
+      </w:pPr>
+      <w:r>
+        <w:separator/>
+      </w:r>
+    </w:p>
+  </w:endnote>
+  <w:endnote w:type="continuationSeparator" w:id="0">
+    <w:p>
+      <w:pPr>
+        <w:spacing w:after="0" w:line="240" w:lineRule="auto"/>
+      </w:pPr>
+      <w:r>
+        <w:continuationSeparator/>
+      </w:r>
+    </w:p>
+  </w:endnote>
+</w:endnotes>
+</file>
+
+<file path=word/footnotes.xml><?xml version="1.0" encoding="utf-8"?>
+<w:footnotes xmlns:wpc="http://schemas.microsoft.com/office/word/2010/wordprocessingCanvas" xmlns:cx="http://schemas.microsoft.com/office/drawing/2014/chartex" xmlns:cx1="http://schemas.microsoft.com/office/drawing/2015/9/8/chartex" xmlns:cx2="http://schemas.microsoft.com/office/drawing/2015/10/21/chartex" xmlns:cx3="http://schemas.microsoft.com/office/drawing/2016/5/9/chartex" xmlns:cx4="http://schemas.microsoft.com/office/drawing/2016/5/10/chartex" xmlns:cx5="http://schemas.microsoft.com/office/drawing/2016/5/11/chartex" xmlns:cx6="http://schemas.microsoft.com/office/drawing/2016/5/12/chartex" xmlns:cx7="http://schemas.microsoft.com/office/drawing/2016/5/13/chartex" xmlns:cx8="http://schemas.microsoft.com/office/drawing/2016/5/14/chartex" xmlns:mc="http://schemas.openxmlformats.org/markup-compatibility/2006" xmlns:aink="http://schemas.microsoft.com/office/drawing/2016/ink" xmlns:am3d="http://schemas.microsoft.com/office/drawing/2017/model3d" xmlns:o="urn:schemas-microsoft-com:office:office" xmlns:oel="http://schemas.microsoft.com/office/2019/extlst" xmlns:r="http://schemas.openxmlformats.org/officeDocument/2006/relationships" xmlns:m="http://schemas.openxmlformats.org/officeDocument/2006/math" xmlns:v="urn:schemas-microsoft-com:vml" xmlns:wp14="http://schemas.microsoft.com/office/word/2010/wordprocessingDrawing" xmlns:wp="http://schemas.openxmlformats.org/drawingml/2006/wordprocessingDrawing" xmlns:w10="urn:schemas-microsoft-com:office:word" xmlns:w="http://schemas.openxmlformats.org/wordprocessingml/2006/main" xmlns:w14="http://schemas.microsoft.com/office/word/2010/wordml" xmlns:w15="http://schemas.microsoft.com/office/word/2012/wordml" xmlns:w16cex="http://schemas.microsoft.com/office/word/2018/wordml/cex" xmlns:w16cid="http://schemas.microsoft.com/office/word/2016/wordml/cid" xmlns:w16="http://schemas.microsoft.com/office/word/2018/wordml" xmlns:w16sdtdh="http://schemas.microsoft.com/office/word/2020/wordml/sdtdatahash" xmlns:w16se="http://schemas.microsoft.com/office/word/2015/wordml/symex" xmlns:wpg="http://schemas.microsoft.com/office/word/2010/wordprocessingGroup" xmlns:wpi="http://schemas.microsoft.com/office/word/2010/wordprocessingInk" xmlns:wne="http://schemas.microsoft.com/office/word/2006/wordml" xmlns:wps="http://schemas.microsoft.com/office/word/2010/wordprocessingShape" mc:Ignorable="w14 w15 w16se w16cid w16 w16cex w16sdtdh wp14">
+  <w:footnote w:type="separator" w:id="-1">
+    <w:p>
+      <w:pPr>
+        <w:spacing w:after="0" w:line="240" w:lineRule="auto"/>
+      </w:pPr>
+      <w:r>
+        <w:separator/>
+      </w:r>
+    </w:p>
+  </w:footnote>
+  <w:footnote w:type="continuationSeparator" w:id="0">
+    <w:p>
+      <w:pPr>
+        <w:spacing w:after="0" w:line="240" w:lineRule="auto"/>
+      </w:pPr>
+      <w:r>
+        <w:continuationSeparator/>
+      </w:r>
+    </w:p>
+  </w:footnote>
+</w:footnotes>
+</file>
+
 <file path=word/numbering.xml><?xml version="1.0" encoding="utf-8"?>
 <w:numbering xmlns:wpc="http://schemas.microsoft.com/office/word/2010/wordprocessingCanvas" xmlns:cx="http://schemas.microsoft.com/office/drawing/2014/chartex" xmlns:cx1="http://schemas.microsoft.com/office/drawing/2015/9/8/chartex" xmlns:cx2="http://schemas.microsoft.com/office/drawing/2015/10/21/chartex" xmlns:cx3="http://schemas.microsoft.com/office/drawing/2016/5/9/chartex" xmlns:cx4="http://schemas.microsoft.com/office/drawing/2016/5/10/chartex" xmlns:cx5="http://schemas.microsoft.com/office/drawing/2016/5/11/chartex" xmlns:cx6="http://schemas.microsoft.com/office/drawing/2016/5/12/chartex" xmlns:cx7="http://schemas.microsoft.com/office/drawing/2016/5/13/chartex" xmlns:cx8="http://schemas.microsoft.com/office/drawing/2016/5/14/chartex" xmlns:mc="http://schemas.openxmlformats.org/markup-compatibility/2006" xmlns:aink="http://schemas.microsoft.com/office/drawing/2016/ink" xmlns:am3d="http://schemas.microsoft.com/office/drawing/2017/model3d" xmlns:o="urn:schemas-microsoft-com:office:office" xmlns:oel="http://schemas.microsoft.com/office/2019/extlst" xmlns:r="http://schemas.openxmlformats.org/officeDocument/2006/relationships" xmlns:m="http://schemas.openxmlformats.org/officeDocument/2006/math" xmlns:v="urn:schemas-microsoft-com:vml" xmlns:wp14="http://schemas.microsoft.com/office/word/2010/wordprocessingDrawing" xmlns:wp="http://schemas.openxmlformats.org/drawingml/2006/wordprocessingDrawing" xmlns:w10="urn:schemas-microsoft-com:office:word" xmlns:w="http://schemas.openxmlformats.org/wordprocessingml/2006/main" xmlns:w14="http://schemas.microsoft.com/office/word/2010/wordml" xmlns:w15="http://schemas.microsoft.com/office/word/2012/wordml" xmlns:w16cex="http://schemas.microsoft.com/office/word/2018/wordml/cex" xmlns:w16cid="http://schemas.microsoft.com/office/word/2016/wordml/cid" xmlns:w16="http://schemas.microsoft.com/office/word/2018/wordml" xmlns:w16sdtdh="http://schemas.microsoft.com/office/word/2020/wordml/sdtdatahash" xmlns:w16se="http://schemas.microsoft.com/office/word/2015/wordml/symex" xmlns:wpg="http://schemas.microsoft.com/office/word/2010/wordprocessingGroup" xmlns:wpi="http://schemas.microsoft.com/office/word/2010/wordprocessingInk" xmlns:wne="http://schemas.microsoft.com/office/word/2006/wordml" xmlns:wps="http://schemas.microsoft.com/office/word/2010/wordprocessingShape" mc:Ignorable="w14 w15 w16se w16cid w16 w16cex w16sdtdh wp14">
   <w:abstractNum w:abstractNumId="0" w15:restartNumberingAfterBreak="0">
+    <w:nsid w:val="047E13F9"/>
+    <w:multiLevelType w:val="hybridMultilevel"/>
+    <w:tmpl w:val="EEEA2CBA"/>
+    <w:lvl w:ilvl="0" w:tplc="2C0A000F">
+      <w:start w:val="1"/>
+      <w:numFmt w:val="decimal"/>
+      <w:lvlText w:val="%1."/>
+      <w:lvlJc w:val="left"/>
+      <w:pPr>
+        <w:ind w:left="720" w:hanging="360"/>
+      </w:pPr>
+      <w:rPr>
+        <w:rFonts w:hint="default"/>
+      </w:rPr>
+    </w:lvl>
+    <w:lvl w:ilvl="1" w:tplc="2C0A0019" w:tentative="1">
+      <w:start w:val="1"/>
+      <w:numFmt w:val="lowerLetter"/>
+      <w:lvlText w:val="%2."/>
+      <w:lvlJc w:val="left"/>
+      <w:pPr>
+        <w:ind w:left="1440" w:hanging="360"/>
+      </w:pPr>
+    </w:lvl>
+    <w:lvl w:ilvl="2" w:tplc="2C0A001B" w:tentative="1">
+      <w:start w:val="1"/>
+      <w:numFmt w:val="lowerRoman"/>
+      <w:lvlText w:val="%3."/>
+      <w:lvlJc w:val="right"/>
+      <w:pPr>
+        <w:ind w:left="2160" w:hanging="180"/>
+      </w:pPr>
+    </w:lvl>
+    <w:lvl w:ilvl="3" w:tplc="2C0A000F" w:tentative="1">
+      <w:start w:val="1"/>
+      <w:numFmt w:val="decimal"/>
+      <w:lvlText w:val="%4."/>
+      <w:lvlJc w:val="left"/>
+      <w:pPr>
+        <w:ind w:left="2880" w:hanging="360"/>
+      </w:pPr>
+    </w:lvl>
+    <w:lvl w:ilvl="4" w:tplc="2C0A0019" w:tentative="1">
+      <w:start w:val="1"/>
+      <w:numFmt w:val="lowerLetter"/>
+      <w:lvlText w:val="%5."/>
+      <w:lvlJc w:val="left"/>
+      <w:pPr>
+        <w:ind w:left="3600" w:hanging="360"/>
+      </w:pPr>
+    </w:lvl>
+    <w:lvl w:ilvl="5" w:tplc="2C0A001B" w:tentative="1">
+      <w:start w:val="1"/>
+      <w:numFmt w:val="lowerRoman"/>
+      <w:lvlText w:val="%6."/>
+      <w:lvlJc w:val="right"/>
+      <w:pPr>
+        <w:ind w:left="4320" w:hanging="180"/>
+      </w:pPr>
+    </w:lvl>
+    <w:lvl w:ilvl="6" w:tplc="2C0A000F" w:tentative="1">
+      <w:start w:val="1"/>
+      <w:numFmt w:val="decimal"/>
+      <w:lvlText w:val="%7."/>
+      <w:lvlJc w:val="left"/>
+      <w:pPr>
+        <w:ind w:left="5040" w:hanging="360"/>
+      </w:pPr>
+    </w:lvl>
+    <w:lvl w:ilvl="7" w:tplc="2C0A0019" w:tentative="1">
+      <w:start w:val="1"/>
+      <w:numFmt w:val="lowerLetter"/>
+      <w:lvlText w:val="%8."/>
+      <w:lvlJc w:val="left"/>
+      <w:pPr>
+        <w:ind w:left="5760" w:hanging="360"/>
+      </w:pPr>
+    </w:lvl>
+    <w:lvl w:ilvl="8" w:tplc="2C0A001B" w:tentative="1">
+      <w:start w:val="1"/>
+      <w:numFmt w:val="lowerRoman"/>
+      <w:lvlText w:val="%9."/>
+      <w:lvlJc w:val="right"/>
+      <w:pPr>
+        <w:ind w:left="6480" w:hanging="180"/>
+      </w:pPr>
+    </w:lvl>
+  </w:abstractNum>
+  <w:abstractNum w:abstractNumId="1" w15:restartNumberingAfterBreak="0">
     <w:nsid w:val="1C726545"/>
     <w:multiLevelType w:val="multilevel"/>
     <w:tmpl w:val="C55842A2"/>
@@ -737,7 +1441,7 @@
       </w:rPr>
     </w:lvl>
   </w:abstractNum>
-  <w:abstractNum w:abstractNumId="1" w15:restartNumberingAfterBreak="0">
+  <w:abstractNum w:abstractNumId="2" w15:restartNumberingAfterBreak="0">
     <w:nsid w:val="65C21372"/>
     <w:multiLevelType w:val="multilevel"/>
     <w:tmpl w:val="44AE323E"/>
@@ -887,9 +1591,12 @@
     </w:lvl>
   </w:abstractNum>
   <w:num w:numId="1" w16cid:durableId="2075545382">
+    <w:abstractNumId w:val="2"/>
+  </w:num>
+  <w:num w:numId="2" w16cid:durableId="1460682535">
     <w:abstractNumId w:val="1"/>
   </w:num>
-  <w:num w:numId="2" w16cid:durableId="1460682535">
+  <w:num w:numId="3" w16cid:durableId="98912600">
     <w:abstractNumId w:val="0"/>
   </w:num>
 </w:numbering>
@@ -1811,6 +2518,85 @@
       <w:spacing w:val="5"/>
     </w:rPr>
   </w:style>
+  <w:style w:type="paragraph" w:styleId="Encabezado">
+    <w:name w:val="header"/>
+    <w:basedOn w:val="Normal"/>
+    <w:link w:val="EncabezadoCar"/>
+    <w:uiPriority w:val="99"/>
+    <w:unhideWhenUsed/>
+    <w:rsid w:val="00633752"/>
+    <w:pPr>
+      <w:tabs>
+        <w:tab w:val="center" w:pos="4252"/>
+        <w:tab w:val="right" w:pos="8504"/>
+      </w:tabs>
+      <w:spacing w:after="0" w:line="240" w:lineRule="auto"/>
+    </w:pPr>
+  </w:style>
+  <w:style w:type="character" w:customStyle="1" w:styleId="EncabezadoCar">
+    <w:name w:val="Encabezado Car"/>
+    <w:basedOn w:val="Fuentedeprrafopredeter"/>
+    <w:link w:val="Encabezado"/>
+    <w:uiPriority w:val="99"/>
+    <w:rsid w:val="00633752"/>
+  </w:style>
+  <w:style w:type="paragraph" w:styleId="Piedepgina">
+    <w:name w:val="footer"/>
+    <w:basedOn w:val="Normal"/>
+    <w:link w:val="PiedepginaCar"/>
+    <w:uiPriority w:val="99"/>
+    <w:unhideWhenUsed/>
+    <w:rsid w:val="00633752"/>
+    <w:pPr>
+      <w:tabs>
+        <w:tab w:val="center" w:pos="4252"/>
+        <w:tab w:val="right" w:pos="8504"/>
+      </w:tabs>
+      <w:spacing w:after="0" w:line="240" w:lineRule="auto"/>
+    </w:pPr>
+  </w:style>
+  <w:style w:type="character" w:customStyle="1" w:styleId="PiedepginaCar">
+    <w:name w:val="Pie de página Car"/>
+    <w:basedOn w:val="Fuentedeprrafopredeter"/>
+    <w:link w:val="Piedepgina"/>
+    <w:uiPriority w:val="99"/>
+    <w:rsid w:val="00633752"/>
+  </w:style>
+  <w:style w:type="character" w:styleId="Hipervnculo">
+    <w:name w:val="Hyperlink"/>
+    <w:basedOn w:val="Fuentedeprrafopredeter"/>
+    <w:uiPriority w:val="99"/>
+    <w:unhideWhenUsed/>
+    <w:rsid w:val="00633752"/>
+    <w:rPr>
+      <w:color w:val="467886" w:themeColor="hyperlink"/>
+      <w:u w:val="single"/>
+    </w:rPr>
+  </w:style>
+  <w:style w:type="character" w:styleId="Mencinsinresolver">
+    <w:name w:val="Unresolved Mention"/>
+    <w:basedOn w:val="Fuentedeprrafopredeter"/>
+    <w:uiPriority w:val="99"/>
+    <w:semiHidden/>
+    <w:unhideWhenUsed/>
+    <w:rsid w:val="00633752"/>
+    <w:rPr>
+      <w:color w:val="605E5C"/>
+      <w:shd w:val="clear" w:color="auto" w:fill="E1DFDD"/>
+    </w:rPr>
+  </w:style>
+  <w:style w:type="character" w:styleId="Hipervnculovisitado">
+    <w:name w:val="FollowedHyperlink"/>
+    <w:basedOn w:val="Fuentedeprrafopredeter"/>
+    <w:uiPriority w:val="99"/>
+    <w:semiHidden/>
+    <w:unhideWhenUsed/>
+    <w:rsid w:val="00633752"/>
+    <w:rPr>
+      <w:color w:val="96607D" w:themeColor="followedHyperlink"/>
+      <w:u w:val="single"/>
+    </w:rPr>
+  </w:style>
 </w:styles>
 </file>
 

</xml_diff>